<commit_message>
Nuevamente informes a medias
avance 60%
</commit_message>
<xml_diff>
--- a/Informes/Inf_ManualdeUsuario.docx
+++ b/Informes/Inf_ManualdeUsuario.docx
@@ -327,19 +327,7 @@
                         <w:rPr>
                           <w:lang w:val="es-ES"/>
                         </w:rPr>
-                        <w:t>Fecha: 07/0</w:t>
-                      </w:r>
-                      <w:r>
-                        <w:rPr>
-                          <w:lang w:val="es-ES"/>
-                        </w:rPr>
-                        <w:t>1/201</w:t>
-                      </w:r>
-                      <w:r>
-                        <w:rPr>
-                          <w:lang w:val="es-ES"/>
-                        </w:rPr>
-                        <w:t>4</w:t>
+                        <w:t>Fecha: 07/01/2014</w:t>
                       </w:r>
                     </w:p>
                     <w:p>
@@ -424,7 +412,7 @@
             </w:rPr>
             <w:fldChar w:fldCharType="separate"/>
           </w:r>
-          <w:hyperlink w:anchor="_Toc376562023" w:history="1">
+          <w:hyperlink w:anchor="_Toc376834233" w:history="1">
             <w:r>
               <w:rPr>
                 <w:rStyle w:val="Hipervnculo"/>
@@ -452,7 +440,7 @@
                 <w:noProof/>
                 <w:webHidden/>
               </w:rPr>
-              <w:instrText xml:space="preserve"> PAGEREF _Toc376562023 \h </w:instrText>
+              <w:instrText xml:space="preserve"> PAGEREF _Toc376834233 \h </w:instrText>
             </w:r>
             <w:r>
               <w:rPr>
@@ -494,7 +482,7 @@
               <w:noProof/>
             </w:rPr>
           </w:pPr>
-          <w:hyperlink w:anchor="_Toc376562024" w:history="1">
+          <w:hyperlink w:anchor="_Toc376834234" w:history="1">
             <w:r>
               <w:rPr>
                 <w:rStyle w:val="Hipervnculo"/>
@@ -522,7 +510,7 @@
                 <w:noProof/>
                 <w:webHidden/>
               </w:rPr>
-              <w:instrText xml:space="preserve"> PAGEREF _Toc376562024 \h </w:instrText>
+              <w:instrText xml:space="preserve"> PAGEREF _Toc376834234 \h </w:instrText>
             </w:r>
             <w:r>
               <w:rPr>
@@ -564,7 +552,7 @@
               <w:noProof/>
             </w:rPr>
           </w:pPr>
-          <w:hyperlink w:anchor="_Toc376562025" w:history="1">
+          <w:hyperlink w:anchor="_Toc376834235" w:history="1">
             <w:r>
               <w:rPr>
                 <w:rStyle w:val="Hipervnculo"/>
@@ -592,7 +580,7 @@
                 <w:noProof/>
                 <w:webHidden/>
               </w:rPr>
-              <w:instrText xml:space="preserve"> PAGEREF _Toc376562025 \h </w:instrText>
+              <w:instrText xml:space="preserve"> PAGEREF _Toc376834235 \h </w:instrText>
             </w:r>
             <w:r>
               <w:rPr>
@@ -667,7 +655,7 @@
           <w:lang w:val="es-CL"/>
         </w:rPr>
       </w:pPr>
-      <w:bookmarkStart w:id="0" w:name="_Toc376562023"/>
+      <w:bookmarkStart w:id="0" w:name="_Toc376834233"/>
       <w:r>
         <w:rPr>
           <w:lang w:val="es-CL"/>
@@ -700,7 +688,23 @@
           <w:szCs w:val="24"/>
           <w:lang w:val="es-CL"/>
         </w:rPr>
-        <w:t>En el siguiente manual de usuario, se describe los objetivos e información acerca del Sistema Web de Administración de Curriculum Vitae, tanto a nivel de Universidad como para el Departamento de Informática de la Universidad Tecnológica Metropolitana, con el fin de satisfacer a los alumnos como a los docentes, ya sea para el manejo de información respecto a los títulos, postgrados, magister, doctorados, etc de éstos.</w:t>
+        <w:t xml:space="preserve">En el siguiente manual de usuario, se describe los objetivos e información acerca del Sistema Web de Administración de Curriculum Vitae, tanto a nivel de Universidad como para el Departamento de Informática de la Universidad Tecnológica Metropolitana, con el fin de satisfacer a los alumnos como a los docentes, ya sea para el manejo de información respecto a los títulos, postgrados, magister, doctorados, etc de </w:t>
+      </w:r>
+      <w:r>
+        <w:rPr>
+          <w:sz w:val="24"/>
+          <w:szCs w:val="24"/>
+          <w:lang w:val="es-CL"/>
+        </w:rPr>
+        <w:t>los académicos</w:t>
+      </w:r>
+      <w:r>
+        <w:rPr>
+          <w:sz w:val="24"/>
+          <w:szCs w:val="24"/>
+          <w:lang w:val="es-CL"/>
+        </w:rPr>
+        <w:t>.</w:t>
       </w:r>
     </w:p>
     <w:p>
@@ -718,7 +722,7 @@
           <w:szCs w:val="24"/>
           <w:lang w:val="es-CL"/>
         </w:rPr>
-        <w:t xml:space="preserve">Esto es en beneficio de todos los integrantes de la Universidad, ya que es una mejora al sistema actual. Se </w:t>
+        <w:t>Esto es en beneficio de todos los integrantes de la Universidad, ya que es una mejora al sistema actual</w:t>
       </w:r>
       <w:r>
         <w:rPr>
@@ -726,7 +730,31 @@
           <w:szCs w:val="24"/>
           <w:lang w:val="es-CL"/>
         </w:rPr>
-        <w:t>vera entonces como “BLA BLA BLA BLA (el sistema)”.</w:t>
+        <w:t>, del manejo de información que se tiene respecto a los académicos, por lo tanto, d</w:t>
+      </w:r>
+      <w:r>
+        <w:rPr>
+          <w:sz w:val="24"/>
+          <w:szCs w:val="24"/>
+          <w:lang w:val="es-CL"/>
+        </w:rPr>
+        <w:t xml:space="preserve">eberá seguir los pasos correctamente para que logre de manera </w:t>
+      </w:r>
+      <w:r>
+        <w:rPr>
+          <w:sz w:val="24"/>
+          <w:szCs w:val="24"/>
+          <w:lang w:val="es-CL"/>
+        </w:rPr>
+        <w:t>óptima</w:t>
+      </w:r>
+      <w:r>
+        <w:rPr>
+          <w:sz w:val="24"/>
+          <w:szCs w:val="24"/>
+          <w:lang w:val="es-CL"/>
+        </w:rPr>
+        <w:t xml:space="preserve"> la utilización del Sistema Web.</w:t>
       </w:r>
     </w:p>
     <w:p>
@@ -744,8 +772,78 @@
           <w:szCs w:val="24"/>
           <w:lang w:val="es-CL"/>
         </w:rPr>
-        <w:t>Deberá seguir los pasos correctamente para que logre de manera optima la utilización del Sistema Web.</w:t>
+        <w:t xml:space="preserve">Este software se ha diseñado para el uso de todo tipo de usuario, diferenciando entre quienes tienen derecho a modificar los datos, y quienes no, para ello contiene un registro con usuario y contraseña al comienzo. Luego de esto, se muestra la </w:t>
       </w:r>
+      <w:r>
+        <w:rPr>
+          <w:sz w:val="24"/>
+          <w:szCs w:val="24"/>
+          <w:lang w:val="es-CL"/>
+        </w:rPr>
+        <w:t>página</w:t>
+      </w:r>
+      <w:r>
+        <w:rPr>
+          <w:sz w:val="24"/>
+          <w:szCs w:val="24"/>
+          <w:lang w:val="es-CL"/>
+        </w:rPr>
+        <w:t xml:space="preserve"> de la búsqueda, donde el alumno podrá filtrar para encontrar al académico que busca y así conocer sus</w:t>
+      </w:r>
+      <w:r>
+        <w:rPr>
+          <w:sz w:val="24"/>
+          <w:szCs w:val="24"/>
+          <w:lang w:val="es-CL"/>
+        </w:rPr>
+        <w:t xml:space="preserve"> logros. El filtro de búsqueda consta con diferentes opciones,</w:t>
+      </w:r>
+      <w:r>
+        <w:rPr>
+          <w:sz w:val="24"/>
+          <w:szCs w:val="24"/>
+          <w:lang w:val="es-CL"/>
+        </w:rPr>
+        <w:t xml:space="preserve"> ya sea</w:t>
+      </w:r>
+      <w:r>
+        <w:rPr>
+          <w:sz w:val="24"/>
+          <w:szCs w:val="24"/>
+          <w:lang w:val="es-CL"/>
+        </w:rPr>
+        <w:t>n docentes de tipo jornada completa o part time, donde luego de ello, se tiene un filtro que contiene por carrera, asignatura, grado académico y lenguaje de programación. Para entonces, podrá seleccionar al académico luego del resultado de la búsqueda y obtener la información que el usuario deseaba.</w:t>
+      </w:r>
+    </w:p>
+    <w:p>
+      <w:pPr>
+        <w:jc w:val="both"/>
+        <w:rPr>
+          <w:sz w:val="24"/>
+          <w:szCs w:val="24"/>
+          <w:lang w:val="es-CL"/>
+        </w:rPr>
+      </w:pPr>
+    </w:p>
+    <w:p>
+      <w:pPr>
+        <w:jc w:val="both"/>
+        <w:rPr>
+          <w:sz w:val="24"/>
+          <w:szCs w:val="24"/>
+          <w:lang w:val="es-CL"/>
+        </w:rPr>
+      </w:pPr>
+    </w:p>
+    <w:p>
+      <w:pPr>
+        <w:jc w:val="both"/>
+        <w:rPr>
+          <w:sz w:val="24"/>
+          <w:szCs w:val="24"/>
+          <w:lang w:val="es-CL"/>
+        </w:rPr>
+      </w:pPr>
     </w:p>
     <w:p>
       <w:pPr>
@@ -772,7 +870,7 @@
           <w:lang w:val="es-CL"/>
         </w:rPr>
       </w:pPr>
-      <w:bookmarkStart w:id="1" w:name="_Toc376562024"/>
+      <w:bookmarkStart w:id="1" w:name="_Toc376834234"/>
       <w:r>
         <w:rPr>
           <w:lang w:val="es-CL"/>
@@ -794,7 +892,78 @@
       <w:pPr>
         <w:jc w:val="both"/>
         <w:rPr>
-          <w:rFonts w:ascii="Times New Roman" w:hAnsi="Times New Roman" w:cs="Times New Roman"/>
+          <w:rFonts w:cs="Times New Roman"/>
+          <w:sz w:val="24"/>
+          <w:szCs w:val="24"/>
+          <w:lang w:val="es-CL"/>
+        </w:rPr>
+      </w:pPr>
+      <w:r>
+        <w:rPr>
+          <w:rFonts w:cs="Times New Roman"/>
+          <w:sz w:val="24"/>
+          <w:szCs w:val="24"/>
+          <w:lang w:val="es-CL"/>
+        </w:rPr>
+        <w:t>Descripción de proceso:</w:t>
+      </w:r>
+    </w:p>
+    <w:p>
+      <w:pPr>
+        <w:pStyle w:val="Prrafodelista"/>
+        <w:numPr>
+          <w:ilvl w:val="0"/>
+          <w:numId w:val="10"/>
+        </w:numPr>
+        <w:rPr>
+          <w:rFonts w:cs="Times New Roman"/>
+          <w:sz w:val="24"/>
+          <w:szCs w:val="24"/>
+          <w:lang w:val="es-CL"/>
+        </w:rPr>
+      </w:pPr>
+      <w:r>
+        <w:rPr>
+          <w:rFonts w:cs="Times New Roman"/>
+          <w:sz w:val="24"/>
+          <w:szCs w:val="24"/>
+          <w:lang w:val="es-CL"/>
+        </w:rPr>
+        <w:t xml:space="preserve">Abra el navegador Web e ingrese a la dirección: </w:t>
+      </w:r>
+      <w:hyperlink r:id="rId10" w:history="1">
+        <w:r>
+          <w:rPr>
+            <w:rStyle w:val="Hipervnculo"/>
+            <w:rFonts w:cs="Times New Roman"/>
+            <w:sz w:val="24"/>
+            <w:szCs w:val="24"/>
+            <w:lang w:val="es-CL"/>
+          </w:rPr>
+          <w:t>http://localhost/AdministracionCv/index.php</w:t>
+        </w:r>
+      </w:hyperlink>
+      <w:r>
+        <w:rPr>
+          <w:rFonts w:cs="Times New Roman"/>
+          <w:sz w:val="24"/>
+          <w:szCs w:val="24"/>
+          <w:lang w:val="es-CL"/>
+        </w:rPr>
+        <w:t xml:space="preserve"> </w:t>
+      </w:r>
+    </w:p>
+    <w:p>
+      <w:pPr>
+        <w:pStyle w:val="Prrafodelista"/>
+        <w:numPr>
+          <w:ilvl w:val="0"/>
+          <w:numId w:val="10"/>
+        </w:numPr>
+        <w:rPr>
+          <w:rFonts w:cs="Times New Roman"/>
+          <w:sz w:val="24"/>
+          <w:szCs w:val="24"/>
           <w:lang w:val="es-CL"/>
         </w:rPr>
       </w:pPr>
@@ -825,7 +994,7 @@
           <w:lang w:val="es-CL"/>
         </w:rPr>
       </w:pPr>
-      <w:bookmarkStart w:id="2" w:name="_Toc376562025"/>
+      <w:bookmarkStart w:id="2" w:name="_Toc376834235"/>
       <w:r>
         <w:rPr>
           <w:rFonts w:eastAsiaTheme="minorHAnsi"/>
@@ -857,8 +1026,8 @@
       </w:pPr>
     </w:p>
     <w:sectPr>
-      <w:footerReference w:type="default" r:id="rId10"/>
-      <w:footerReference w:type="first" r:id="rId11"/>
+      <w:footerReference w:type="default" r:id="rId11"/>
+      <w:footerReference w:type="first" r:id="rId12"/>
       <w:pgSz w:w="12240" w:h="15840"/>
       <w:pgMar w:top="1440" w:right="1440" w:bottom="1440" w:left="1440" w:header="708" w:footer="708" w:gutter="0"/>
       <w:cols w:space="708"/>
@@ -1598,6 +1767,118 @@
     </w:lvl>
   </w:abstractNum>
   <w:abstractNum w:abstractNumId="5">
+    <w:nsid w:val="31AE1F10"/>
+    <w:multiLevelType w:val="hybridMultilevel"/>
+    <w:tmpl w:val="1ED2B6F4"/>
+    <w:lvl w:ilvl="0" w:tplc="EFAAE5F8">
+      <w:numFmt w:val="bullet"/>
+      <w:lvlText w:val=""/>
+      <w:lvlJc w:val="left"/>
+      <w:pPr>
+        <w:ind w:left="720" w:hanging="360"/>
+      </w:pPr>
+      <w:rPr>
+        <w:rFonts w:ascii="Symbol" w:eastAsiaTheme="minorHAnsi" w:hAnsi="Symbol" w:cs="Times New Roman" w:hint="default"/>
+      </w:rPr>
+    </w:lvl>
+    <w:lvl w:ilvl="1" w:tplc="04090003" w:tentative="1">
+      <w:start w:val="1"/>
+      <w:numFmt w:val="bullet"/>
+      <w:lvlText w:val="o"/>
+      <w:lvlJc w:val="left"/>
+      <w:pPr>
+        <w:ind w:left="1440" w:hanging="360"/>
+      </w:pPr>
+      <w:rPr>
+        <w:rFonts w:ascii="Courier New" w:hAnsi="Courier New" w:cs="Courier New" w:hint="default"/>
+      </w:rPr>
+    </w:lvl>
+    <w:lvl w:ilvl="2" w:tplc="04090005" w:tentative="1">
+      <w:start w:val="1"/>
+      <w:numFmt w:val="bullet"/>
+      <w:lvlText w:val=""/>
+      <w:lvlJc w:val="left"/>
+      <w:pPr>
+        <w:ind w:left="2160" w:hanging="360"/>
+      </w:pPr>
+      <w:rPr>
+        <w:rFonts w:ascii="Wingdings" w:hAnsi="Wingdings" w:hint="default"/>
+      </w:rPr>
+    </w:lvl>
+    <w:lvl w:ilvl="3" w:tplc="04090001" w:tentative="1">
+      <w:start w:val="1"/>
+      <w:numFmt w:val="bullet"/>
+      <w:lvlText w:val=""/>
+      <w:lvlJc w:val="left"/>
+      <w:pPr>
+        <w:ind w:left="2880" w:hanging="360"/>
+      </w:pPr>
+      <w:rPr>
+        <w:rFonts w:ascii="Symbol" w:hAnsi="Symbol" w:hint="default"/>
+      </w:rPr>
+    </w:lvl>
+    <w:lvl w:ilvl="4" w:tplc="04090003" w:tentative="1">
+      <w:start w:val="1"/>
+      <w:numFmt w:val="bullet"/>
+      <w:lvlText w:val="o"/>
+      <w:lvlJc w:val="left"/>
+      <w:pPr>
+        <w:ind w:left="3600" w:hanging="360"/>
+      </w:pPr>
+      <w:rPr>
+        <w:rFonts w:ascii="Courier New" w:hAnsi="Courier New" w:cs="Courier New" w:hint="default"/>
+      </w:rPr>
+    </w:lvl>
+    <w:lvl w:ilvl="5" w:tplc="04090005" w:tentative="1">
+      <w:start w:val="1"/>
+      <w:numFmt w:val="bullet"/>
+      <w:lvlText w:val=""/>
+      <w:lvlJc w:val="left"/>
+      <w:pPr>
+        <w:ind w:left="4320" w:hanging="360"/>
+      </w:pPr>
+      <w:rPr>
+        <w:rFonts w:ascii="Wingdings" w:hAnsi="Wingdings" w:hint="default"/>
+      </w:rPr>
+    </w:lvl>
+    <w:lvl w:ilvl="6" w:tplc="04090001" w:tentative="1">
+      <w:start w:val="1"/>
+      <w:numFmt w:val="bullet"/>
+      <w:lvlText w:val=""/>
+      <w:lvlJc w:val="left"/>
+      <w:pPr>
+        <w:ind w:left="5040" w:hanging="360"/>
+      </w:pPr>
+      <w:rPr>
+        <w:rFonts w:ascii="Symbol" w:hAnsi="Symbol" w:hint="default"/>
+      </w:rPr>
+    </w:lvl>
+    <w:lvl w:ilvl="7" w:tplc="04090003" w:tentative="1">
+      <w:start w:val="1"/>
+      <w:numFmt w:val="bullet"/>
+      <w:lvlText w:val="o"/>
+      <w:lvlJc w:val="left"/>
+      <w:pPr>
+        <w:ind w:left="5760" w:hanging="360"/>
+      </w:pPr>
+      <w:rPr>
+        <w:rFonts w:ascii="Courier New" w:hAnsi="Courier New" w:cs="Courier New" w:hint="default"/>
+      </w:rPr>
+    </w:lvl>
+    <w:lvl w:ilvl="8" w:tplc="04090005" w:tentative="1">
+      <w:start w:val="1"/>
+      <w:numFmt w:val="bullet"/>
+      <w:lvlText w:val=""/>
+      <w:lvlJc w:val="left"/>
+      <w:pPr>
+        <w:ind w:left="6480" w:hanging="360"/>
+      </w:pPr>
+      <w:rPr>
+        <w:rFonts w:ascii="Wingdings" w:hAnsi="Wingdings" w:hint="default"/>
+      </w:rPr>
+    </w:lvl>
+  </w:abstractNum>
+  <w:abstractNum w:abstractNumId="6">
     <w:nsid w:val="32791C21"/>
     <w:multiLevelType w:val="multilevel"/>
     <w:tmpl w:val="8A72D754"/>
@@ -1746,7 +2027,7 @@
       </w:rPr>
     </w:lvl>
   </w:abstractNum>
-  <w:abstractNum w:abstractNumId="6">
+  <w:abstractNum w:abstractNumId="7">
     <w:nsid w:val="4459544D"/>
     <w:multiLevelType w:val="multilevel"/>
     <w:tmpl w:val="9F0ADE76"/>
@@ -1895,7 +2176,7 @@
       </w:rPr>
     </w:lvl>
   </w:abstractNum>
-  <w:abstractNum w:abstractNumId="7">
+  <w:abstractNum w:abstractNumId="8">
     <w:nsid w:val="5D955773"/>
     <w:multiLevelType w:val="multilevel"/>
     <w:tmpl w:val="44142114"/>
@@ -2044,7 +2325,7 @@
       </w:rPr>
     </w:lvl>
   </w:abstractNum>
-  <w:abstractNum w:abstractNumId="8">
+  <w:abstractNum w:abstractNumId="9">
     <w:nsid w:val="713B3C44"/>
     <w:multiLevelType w:val="multilevel"/>
     <w:tmpl w:val="65BE9272"/>
@@ -2200,16 +2481,16 @@
     <w:abstractNumId w:val="2"/>
   </w:num>
   <w:num w:numId="3">
+    <w:abstractNumId w:val="8"/>
+  </w:num>
+  <w:num w:numId="4">
     <w:abstractNumId w:val="7"/>
   </w:num>
-  <w:num w:numId="4">
-    <w:abstractNumId w:val="6"/>
-  </w:num>
   <w:num w:numId="5">
-    <w:abstractNumId w:val="8"/>
+    <w:abstractNumId w:val="9"/>
   </w:num>
   <w:num w:numId="6">
-    <w:abstractNumId w:val="5"/>
+    <w:abstractNumId w:val="6"/>
   </w:num>
   <w:num w:numId="7">
     <w:abstractNumId w:val="0"/>
@@ -2219,6 +2500,9 @@
   </w:num>
   <w:num w:numId="9">
     <w:abstractNumId w:val="4"/>
+  </w:num>
+  <w:num w:numId="10">
+    <w:abstractNumId w:val="5"/>
   </w:num>
 </w:numbering>
 </file>

</xml_diff>